<commit_message>
Fixed navigation bar issue.
</commit_message>
<xml_diff>
--- a/resources/CC_Resume_2020.docx
+++ b/resources/CC_Resume_2020.docx
@@ -1344,7 +1344,25 @@
           <w:sz w:val="20"/>
           <w:szCs w:val="18"/>
         </w:rPr>
-        <w:t xml:space="preserve"> This includes functionality, Cross-Browser, layout, authentication, authorization and Data Manipulation.</w:t>
+        <w:t xml:space="preserve"> This includes functionality, Cross-Browser, layout, authentication, authorization</w:t>
+      </w:r>
+      <w:r>
+        <w:rPr>
+          <w:rFonts w:ascii="Times New Roman" w:eastAsia="Adobe Fan Heiti Std B" w:hAnsi="Times New Roman" w:cs="Times New Roman"/>
+          <w:sz w:val="20"/>
+          <w:szCs w:val="18"/>
+        </w:rPr>
+        <w:t>, front end validation and back end validation</w:t>
+      </w:r>
+      <w:bookmarkStart w:id="0" w:name="_GoBack"/>
+      <w:bookmarkEnd w:id="0"/>
+      <w:r>
+        <w:rPr>
+          <w:rFonts w:ascii="Times New Roman" w:eastAsia="Adobe Fan Heiti Std B" w:hAnsi="Times New Roman" w:cs="Times New Roman"/>
+          <w:sz w:val="20"/>
+          <w:szCs w:val="18"/>
+        </w:rPr>
+        <w:t>.</w:t>
       </w:r>
     </w:p>
     <w:p>
@@ -1432,7 +1450,6 @@
           <w:szCs w:val="18"/>
         </w:rPr>
       </w:pPr>
-      <w:proofErr w:type="spellStart"/>
       <w:r>
         <w:rPr>
           <w:rFonts w:ascii="Times New Roman" w:eastAsia="Adobe Fan Heiti Std B" w:hAnsi="Times New Roman" w:cs="Times New Roman"/>
@@ -1440,17 +1457,7 @@
           <w:sz w:val="20"/>
           <w:szCs w:val="18"/>
         </w:rPr>
-        <w:t>ExciTES</w:t>
-      </w:r>
-      <w:proofErr w:type="spellEnd"/>
-      <w:r>
-        <w:rPr>
-          <w:rFonts w:ascii="Times New Roman" w:eastAsia="Adobe Fan Heiti Std B" w:hAnsi="Times New Roman" w:cs="Times New Roman"/>
-          <w:i/>
-          <w:sz w:val="20"/>
-          <w:szCs w:val="18"/>
-        </w:rPr>
-        <w:t xml:space="preserve"> Summer Institute</w:t>
+        <w:t>ExciTES Summer Institute</w:t>
       </w:r>
       <w:r>
         <w:rPr>
@@ -1715,25 +1722,7 @@
           <w:sz w:val="20"/>
           <w:szCs w:val="18"/>
         </w:rPr>
-        <w:t xml:space="preserve">the schedule for </w:t>
-      </w:r>
-      <w:proofErr w:type="spellStart"/>
-      <w:r>
-        <w:rPr>
-          <w:rFonts w:ascii="Times New Roman" w:eastAsia="Adobe Fan Heiti Std B" w:hAnsi="Times New Roman" w:cs="Times New Roman"/>
-          <w:sz w:val="20"/>
-          <w:szCs w:val="18"/>
-        </w:rPr>
-        <w:t>ExciTES</w:t>
-      </w:r>
-      <w:proofErr w:type="spellEnd"/>
-      <w:r>
-        <w:rPr>
-          <w:rFonts w:ascii="Times New Roman" w:eastAsia="Adobe Fan Heiti Std B" w:hAnsi="Times New Roman" w:cs="Times New Roman"/>
-          <w:sz w:val="20"/>
-          <w:szCs w:val="18"/>
-        </w:rPr>
-        <w:t xml:space="preserve"> 2018.</w:t>
+        <w:t>the schedule for ExciTES 2018.</w:t>
       </w:r>
     </w:p>
     <w:p>
@@ -1785,25 +1774,7 @@
           <w:sz w:val="20"/>
           <w:szCs w:val="18"/>
         </w:rPr>
-        <w:t xml:space="preserve"> 13 </w:t>
-      </w:r>
-      <w:proofErr w:type="spellStart"/>
-      <w:r>
-        <w:rPr>
-          <w:rFonts w:ascii="Times New Roman" w:eastAsia="Adobe Fan Heiti Std B" w:hAnsi="Times New Roman" w:cs="Times New Roman"/>
-          <w:sz w:val="20"/>
-          <w:szCs w:val="18"/>
-        </w:rPr>
-        <w:t>ExciTES</w:t>
-      </w:r>
-      <w:proofErr w:type="spellEnd"/>
-      <w:r>
-        <w:rPr>
-          <w:rFonts w:ascii="Times New Roman" w:eastAsia="Adobe Fan Heiti Std B" w:hAnsi="Times New Roman" w:cs="Times New Roman"/>
-          <w:sz w:val="20"/>
-          <w:szCs w:val="18"/>
-        </w:rPr>
-        <w:t xml:space="preserve"> interns,</w:t>
+        <w:t xml:space="preserve"> 13 ExciTES interns,</w:t>
       </w:r>
       <w:r>
         <w:rPr>
@@ -2430,25 +2401,7 @@
           <w:sz w:val="20"/>
           <w:szCs w:val="18"/>
         </w:rPr>
-        <w:t xml:space="preserve">Unofficial PC Part Picker application used </w:t>
-      </w:r>
-      <w:proofErr w:type="spellStart"/>
-      <w:r>
-        <w:rPr>
-          <w:rFonts w:ascii="Times New Roman" w:eastAsia="Adobe Fan Heiti Std B" w:hAnsi="Times New Roman" w:cs="Times New Roman"/>
-          <w:sz w:val="20"/>
-          <w:szCs w:val="18"/>
-        </w:rPr>
-        <w:t>Jsoup</w:t>
-      </w:r>
-      <w:proofErr w:type="spellEnd"/>
-      <w:r>
-        <w:rPr>
-          <w:rFonts w:ascii="Times New Roman" w:eastAsia="Adobe Fan Heiti Std B" w:hAnsi="Times New Roman" w:cs="Times New Roman"/>
-          <w:sz w:val="20"/>
-          <w:szCs w:val="18"/>
-        </w:rPr>
-        <w:t xml:space="preserve"> to gather information on products from the actual website.</w:t>
+        <w:t>Unofficial PC Part Picker application used Jsoup to gather information on products from the actual website.</w:t>
       </w:r>
     </w:p>
     <w:p>
@@ -2690,25 +2643,7 @@
           <w:sz w:val="20"/>
           <w:szCs w:val="18"/>
         </w:rPr>
-        <w:t>(</w:t>
-      </w:r>
-      <w:proofErr w:type="spellStart"/>
-      <w:r>
-        <w:rPr>
-          <w:rFonts w:ascii="Times New Roman" w:eastAsia="Adobe Fan Heiti Std B" w:hAnsi="Times New Roman" w:cs="Times New Roman"/>
-          <w:sz w:val="20"/>
-          <w:szCs w:val="18"/>
-        </w:rPr>
-        <w:t>Fortnite</w:t>
-      </w:r>
-      <w:proofErr w:type="spellEnd"/>
-      <w:r>
-        <w:rPr>
-          <w:rFonts w:ascii="Times New Roman" w:eastAsia="Adobe Fan Heiti Std B" w:hAnsi="Times New Roman" w:cs="Times New Roman"/>
-          <w:sz w:val="20"/>
-          <w:szCs w:val="18"/>
-        </w:rPr>
-        <w:t>, PUBG)</w:t>
+        <w:t>(Fortnite, PUBG)</w:t>
       </w:r>
       <w:r>
         <w:rPr>
@@ -3337,43 +3272,15 @@
           <w:sz w:val="20"/>
           <w:szCs w:val="18"/>
         </w:rPr>
-        <w:t xml:space="preserve"> </w:t>
-      </w:r>
-      <w:proofErr w:type="gramStart"/>
-      <w:r>
-        <w:rPr>
-          <w:rFonts w:ascii="Times New Roman" w:eastAsia="Adobe Fan Heiti Std B" w:hAnsi="Times New Roman" w:cs="Times New Roman"/>
-          <w:sz w:val="20"/>
-          <w:szCs w:val="18"/>
-        </w:rPr>
-        <w:t>to</w:t>
-      </w:r>
-      <w:proofErr w:type="gramEnd"/>
-      <w:r>
-        <w:rPr>
-          <w:rFonts w:ascii="Times New Roman" w:eastAsia="Adobe Fan Heiti Std B" w:hAnsi="Times New Roman" w:cs="Times New Roman"/>
-          <w:sz w:val="20"/>
-          <w:szCs w:val="18"/>
-        </w:rPr>
-        <w:t xml:space="preserve"> many El </w:t>
-      </w:r>
-      <w:proofErr w:type="spellStart"/>
-      <w:r>
-        <w:rPr>
-          <w:rFonts w:ascii="Times New Roman" w:eastAsia="Adobe Fan Heiti Std B" w:hAnsi="Times New Roman" w:cs="Times New Roman"/>
-          <w:sz w:val="20"/>
-          <w:szCs w:val="18"/>
-        </w:rPr>
-        <w:t>Pasoans</w:t>
-      </w:r>
-      <w:proofErr w:type="spellEnd"/>
-      <w:r>
-        <w:rPr>
-          <w:rFonts w:ascii="Times New Roman" w:eastAsia="Adobe Fan Heiti Std B" w:hAnsi="Times New Roman" w:cs="Times New Roman"/>
-          <w:sz w:val="20"/>
-          <w:szCs w:val="18"/>
-        </w:rPr>
-        <w:t xml:space="preserve">, </w:t>
+        <w:t xml:space="preserve"> to</w:t>
+      </w:r>
+      <w:r>
+        <w:rPr>
+          <w:rFonts w:ascii="Times New Roman" w:eastAsia="Adobe Fan Heiti Std B" w:hAnsi="Times New Roman" w:cs="Times New Roman"/>
+          <w:sz w:val="20"/>
+          <w:szCs w:val="18"/>
+        </w:rPr>
+        <w:t xml:space="preserve"> many El Pasoans, </w:t>
       </w:r>
       <w:r>
         <w:rPr>
@@ -3751,8 +3658,6 @@
         </w:rPr>
         <w:t>, .Net.</w:t>
       </w:r>
-      <w:bookmarkStart w:id="0" w:name="_GoBack"/>
-      <w:bookmarkEnd w:id="0"/>
     </w:p>
     <w:p>
       <w:pPr>
@@ -3966,7 +3871,7 @@
 <w:numbering xmlns:wpc="http://schemas.microsoft.com/office/word/2010/wordprocessingCanvas" xmlns:cx="http://schemas.microsoft.com/office/drawing/2014/chartex" xmlns:cx1="http://schemas.microsoft.com/office/drawing/2015/9/8/chartex" xmlns:cx2="http://schemas.microsoft.com/office/drawing/2015/10/21/chartex" xmlns:cx3="http://schemas.microsoft.com/office/drawing/2016/5/9/chartex" xmlns:cx4="http://schemas.microsoft.com/office/drawing/2016/5/10/chartex" xmlns:cx5="http://schemas.microsoft.com/office/drawing/2016/5/11/chartex" xmlns:cx6="http://schemas.microsoft.com/office/drawing/2016/5/12/chartex" xmlns:cx7="http://schemas.microsoft.com/office/drawing/2016/5/13/chartex" xmlns:cx8="http://schemas.microsoft.com/office/drawing/2016/5/14/chartex" xmlns:mc="http://schemas.openxmlformats.org/markup-compatibility/2006" xmlns:aink="http://schemas.microsoft.com/office/drawing/2016/ink" xmlns:am3d="http://schemas.microsoft.com/office/drawing/2017/model3d" xmlns:o="urn:schemas-microsoft-com:office:office" xmlns:r="http://schemas.openxmlformats.org/officeDocument/2006/relationships" xmlns:m="http://schemas.openxmlformats.org/officeDocument/2006/math" xmlns:v="urn:schemas-microsoft-com:vml" xmlns:wp14="http://schemas.microsoft.com/office/word/2010/wordprocessingDrawing" xmlns:wp="http://schemas.openxmlformats.org/drawingml/2006/wordprocessingDrawing" xmlns:w10="urn:schemas-microsoft-com:office:word" xmlns:w="http://schemas.openxmlformats.org/wordprocessingml/2006/main" xmlns:w14="http://schemas.microsoft.com/office/word/2010/wordml" xmlns:w15="http://schemas.microsoft.com/office/word/2012/wordml" xmlns:w16cid="http://schemas.microsoft.com/office/word/2016/wordml/cid" xmlns:w16se="http://schemas.microsoft.com/office/word/2015/wordml/symex" xmlns:wpg="http://schemas.microsoft.com/office/word/2010/wordprocessingGroup" xmlns:wpi="http://schemas.microsoft.com/office/word/2010/wordprocessingInk" xmlns:wne="http://schemas.microsoft.com/office/word/2006/wordml" xmlns:wps="http://schemas.microsoft.com/office/word/2010/wordprocessingShape" mc:Ignorable="w14 w15 w16se w16cid wp14">
   <w:numPicBullet w:numPicBulletId="0">
     <w:pict>
-      <v:shapetype w14:anchorId="1CD29360" id="_x0000_t75" coordsize="21600,21600" o:spt="75" o:preferrelative="t" path="m@4@5l@4@11@9@11@9@5xe" filled="f" stroked="f">
+      <v:shapetype w14:anchorId="71EECEBF" id="_x0000_t75" coordsize="21600,21600" o:spt="75" o:preferrelative="t" path="m@4@5l@4@11@9@11@9@5xe" filled="f" stroked="f">
         <v:stroke joinstyle="miter"/>
         <v:formulas>
           <v:f eqn="if lineDrawn pixelLineWidth 0"/>
@@ -3985,7 +3890,7 @@
         <v:path o:extrusionok="f" gradientshapeok="t" o:connecttype="rect"/>
         <o:lock v:ext="edit" aspectratio="t"/>
       </v:shapetype>
-      <v:shape id="_x0000_i1026" type="#_x0000_t75" style="width:111pt;height:111pt;visibility:visible;mso-wrap-style:square" o:bullet="t">
+      <v:shape id="_x0000_i1027" type="#_x0000_t75" style="width:111pt;height:111pt;visibility:visible;mso-wrap-style:square" o:bullet="t">
         <v:imagedata r:id="rId1" o:title=""/>
       </v:shape>
     </w:pict>
@@ -5384,7 +5289,7 @@
 </file>
 
 <file path=customXml/itemProps1.xml><?xml version="1.0" encoding="utf-8"?>
-<ds:datastoreItem xmlns:ds="http://schemas.openxmlformats.org/officeDocument/2006/customXml" ds:itemID="{F779F7DD-3B9F-4493-AE81-1CDBCB2F019C}">
+<ds:datastoreItem xmlns:ds="http://schemas.openxmlformats.org/officeDocument/2006/customXml" ds:itemID="{650124D9-67E2-493B-B809-1FFD9ED1236B}">
   <ds:schemaRefs>
     <ds:schemaRef ds:uri="http://schemas.openxmlformats.org/officeDocument/2006/bibliography"/>
   </ds:schemaRefs>

</xml_diff>